<commit_message>
Agregamos el procedimiento de calidad
</commit_message>
<xml_diff>
--- a/Algoritmo Calidad.docx
+++ b/Algoritmo Calidad.docx
@@ -3801,6 +3801,47 @@
     <w:p>
       <w:pPr>
         <w:rPr>
+          <w:rFonts w:asciiTheme="minorHAnsi" w:eastAsia="TTE25CF910t00" w:hAnsiTheme="minorHAnsi" w:cstheme="minorHAnsi"/>
+          <w:sz w:val="22"/>
+          <w:szCs w:val="22"/>
+          <w:lang w:val="es"/>
+        </w:rPr>
+      </w:pPr>
+      <w:r>
+        <w:rPr>
+          <w:rFonts w:asciiTheme="minorHAnsi" w:eastAsia="TTE25CF910t00" w:hAnsiTheme="minorHAnsi" w:cstheme="minorHAnsi"/>
+          <w:sz w:val="22"/>
+          <w:szCs w:val="22"/>
+          <w:lang w:val="es"/>
+        </w:rPr>
+        <w:t>Buena [</w:t>
+      </w:r>
+      <w:r>
+        <w:rPr>
+          <w:rFonts w:asciiTheme="minorHAnsi" w:eastAsia="TTE25CF910t00" w:hAnsiTheme="minorHAnsi" w:cstheme="minorHAnsi"/>
+          <w:sz w:val="22"/>
+          <w:szCs w:val="22"/>
+          <w:lang w:val="es"/>
+        </w:rPr>
+        <w:t>1;3] El producto se instala en 3 o menos pasos.</w:t>
+      </w:r>
+    </w:p>
+    <w:p>
+      <w:pPr>
+        <w:rPr>
+          <w:rFonts w:asciiTheme="minorHAnsi" w:eastAsia="TTE25CF910t00" w:hAnsiTheme="minorHAnsi" w:cstheme="minorHAnsi"/>
+          <w:sz w:val="22"/>
+          <w:szCs w:val="22"/>
+          <w:lang w:val="es"/>
+        </w:rPr>
+      </w:pPr>
+    </w:p>
+    <w:p>
+      <w:pPr>
+        <w:widowControl/>
+        <w:suppressAutoHyphens w:val="0"/>
+        <w:autoSpaceDE/>
+        <w:rPr>
           <w:rFonts w:asciiTheme="minorHAnsi" w:eastAsia="Calibri" w:hAnsiTheme="minorHAnsi" w:cstheme="minorHAnsi"/>
           <w:sz w:val="22"/>
           <w:szCs w:val="22"/>
@@ -3809,22 +3850,1760 @@
       </w:pPr>
       <w:r>
         <w:rPr>
-          <w:rFonts w:asciiTheme="minorHAnsi" w:eastAsia="TTE25CF910t00" w:hAnsiTheme="minorHAnsi" w:cstheme="minorHAnsi"/>
-          <w:sz w:val="22"/>
-          <w:szCs w:val="22"/>
-          <w:lang w:val="es"/>
-        </w:rPr>
-        <w:t>Buena [</w:t>
-      </w:r>
-      <w:r>
-        <w:rPr>
-          <w:rFonts w:asciiTheme="minorHAnsi" w:eastAsia="TTE25CF910t00" w:hAnsiTheme="minorHAnsi" w:cstheme="minorHAnsi"/>
-          <w:sz w:val="22"/>
-          <w:szCs w:val="22"/>
-          <w:lang w:val="es"/>
-        </w:rPr>
-        <w:t>1;3] El producto se instala en 3 o menos pasos.</w:t>
-      </w:r>
+          <w:rFonts w:asciiTheme="minorHAnsi" w:eastAsia="Calibri" w:hAnsiTheme="minorHAnsi" w:cstheme="minorHAnsi"/>
+          <w:sz w:val="22"/>
+          <w:szCs w:val="22"/>
+          <w:lang w:val="es"/>
+        </w:rPr>
+        <w:br w:type="page"/>
+      </w:r>
+    </w:p>
+    <w:p>
+      <w:pPr>
+        <w:widowControl/>
+        <w:suppressAutoHyphens w:val="0"/>
+        <w:autoSpaceDE/>
+        <w:ind w:left="-90"/>
+        <w:rPr>
+          <w:rFonts w:ascii="Times New Roman" w:eastAsia="Times New Roman" w:hAnsi="Times New Roman" w:cs="Times New Roman"/>
+          <w:lang w:bidi="ar-SA"/>
+        </w:rPr>
+      </w:pPr>
+      <w:r>
+        <w:rPr>
+          <w:rFonts w:ascii="Calibri" w:eastAsia="Times New Roman" w:hAnsi="Calibri" w:cs="Calibri"/>
+          <w:b/>
+          <w:bCs/>
+          <w:color w:val="000000"/>
+          <w:sz w:val="26"/>
+          <w:szCs w:val="26"/>
+          <w:u w:val="single"/>
+          <w:lang w:bidi="ar-SA"/>
+        </w:rPr>
+        <w:lastRenderedPageBreak/>
+        <w:t>Criterios de aceptación</w:t>
+      </w:r>
+    </w:p>
+    <w:p>
+      <w:pPr>
+        <w:widowControl/>
+        <w:suppressAutoHyphens w:val="0"/>
+        <w:autoSpaceDE/>
+        <w:spacing w:after="240"/>
+        <w:rPr>
+          <w:rFonts w:ascii="Times New Roman" w:eastAsia="Times New Roman" w:hAnsi="Times New Roman" w:cs="Times New Roman"/>
+          <w:lang w:bidi="ar-SA"/>
+        </w:rPr>
+      </w:pPr>
+    </w:p>
+    <w:tbl>
+      <w:tblPr>
+        <w:tblW w:w="0" w:type="auto"/>
+        <w:tblCellMar>
+          <w:top w:w="15" w:type="dxa"/>
+          <w:left w:w="15" w:type="dxa"/>
+          <w:bottom w:w="15" w:type="dxa"/>
+          <w:right w:w="15" w:type="dxa"/>
+        </w:tblCellMar>
+        <w:tblLook w:val="04A0" w:firstRow="1" w:lastRow="0" w:firstColumn="1" w:lastColumn="0" w:noHBand="0" w:noVBand="1"/>
+      </w:tblPr>
+      <w:tblGrid>
+        <w:gridCol w:w="2041"/>
+        <w:gridCol w:w="4299"/>
+        <w:gridCol w:w="1729"/>
+      </w:tblGrid>
+      <w:tr>
+        <w:tc>
+          <w:tcPr>
+            <w:tcW w:w="0" w:type="auto"/>
+            <w:tcBorders>
+              <w:top w:val="single" w:sz="4" w:space="0" w:color="000000"/>
+              <w:left w:val="single" w:sz="4" w:space="0" w:color="000000"/>
+              <w:bottom w:val="single" w:sz="4" w:space="0" w:color="000000"/>
+              <w:right w:val="single" w:sz="4" w:space="0" w:color="000000"/>
+            </w:tcBorders>
+            <w:tcMar>
+              <w:top w:w="0" w:type="dxa"/>
+              <w:left w:w="108" w:type="dxa"/>
+              <w:bottom w:w="0" w:type="dxa"/>
+              <w:right w:w="108" w:type="dxa"/>
+            </w:tcMar>
+            <w:hideMark/>
+          </w:tcPr>
+          <w:p>
+            <w:pPr>
+              <w:widowControl/>
+              <w:suppressAutoHyphens w:val="0"/>
+              <w:autoSpaceDE/>
+              <w:rPr>
+                <w:rFonts w:ascii="Times New Roman" w:eastAsia="Times New Roman" w:hAnsi="Times New Roman" w:cs="Times New Roman"/>
+                <w:lang w:bidi="ar-SA"/>
+              </w:rPr>
+            </w:pPr>
+            <w:r>
+              <w:rPr>
+                <w:rFonts w:ascii="Calibri" w:eastAsia="Times New Roman" w:hAnsi="Calibri" w:cs="Calibri"/>
+                <w:b/>
+                <w:bCs/>
+                <w:color w:val="000000"/>
+                <w:sz w:val="26"/>
+                <w:szCs w:val="26"/>
+                <w:lang w:bidi="ar-SA"/>
+              </w:rPr>
+              <w:t>CARACTERÍSTICA</w:t>
+            </w:r>
+          </w:p>
+        </w:tc>
+        <w:tc>
+          <w:tcPr>
+            <w:tcW w:w="0" w:type="auto"/>
+            <w:tcBorders>
+              <w:top w:val="single" w:sz="4" w:space="0" w:color="000000"/>
+              <w:left w:val="single" w:sz="4" w:space="0" w:color="000000"/>
+              <w:bottom w:val="single" w:sz="4" w:space="0" w:color="000000"/>
+              <w:right w:val="single" w:sz="4" w:space="0" w:color="000000"/>
+            </w:tcBorders>
+            <w:tcMar>
+              <w:top w:w="0" w:type="dxa"/>
+              <w:left w:w="108" w:type="dxa"/>
+              <w:bottom w:w="0" w:type="dxa"/>
+              <w:right w:w="108" w:type="dxa"/>
+            </w:tcMar>
+            <w:hideMark/>
+          </w:tcPr>
+          <w:p>
+            <w:pPr>
+              <w:widowControl/>
+              <w:suppressAutoHyphens w:val="0"/>
+              <w:autoSpaceDE/>
+              <w:rPr>
+                <w:rFonts w:ascii="Times New Roman" w:eastAsia="Times New Roman" w:hAnsi="Times New Roman" w:cs="Times New Roman"/>
+                <w:lang w:bidi="ar-SA"/>
+              </w:rPr>
+            </w:pPr>
+            <w:r>
+              <w:rPr>
+                <w:rFonts w:ascii="Calibri" w:eastAsia="Times New Roman" w:hAnsi="Calibri" w:cs="Calibri"/>
+                <w:b/>
+                <w:bCs/>
+                <w:color w:val="000000"/>
+                <w:sz w:val="26"/>
+                <w:szCs w:val="26"/>
+                <w:lang w:bidi="ar-SA"/>
+              </w:rPr>
+              <w:t>SUB CARACTERÍSTICA</w:t>
+            </w:r>
+          </w:p>
+        </w:tc>
+        <w:tc>
+          <w:tcPr>
+            <w:tcW w:w="0" w:type="auto"/>
+            <w:tcBorders>
+              <w:top w:val="single" w:sz="4" w:space="0" w:color="000000"/>
+              <w:left w:val="single" w:sz="4" w:space="0" w:color="000000"/>
+              <w:bottom w:val="single" w:sz="4" w:space="0" w:color="000000"/>
+              <w:right w:val="single" w:sz="4" w:space="0" w:color="000000"/>
+            </w:tcBorders>
+            <w:tcMar>
+              <w:top w:w="0" w:type="dxa"/>
+              <w:left w:w="108" w:type="dxa"/>
+              <w:bottom w:w="0" w:type="dxa"/>
+              <w:right w:w="108" w:type="dxa"/>
+            </w:tcMar>
+            <w:hideMark/>
+          </w:tcPr>
+          <w:p>
+            <w:pPr>
+              <w:widowControl/>
+              <w:suppressAutoHyphens w:val="0"/>
+              <w:autoSpaceDE/>
+              <w:rPr>
+                <w:rFonts w:ascii="Times New Roman" w:eastAsia="Times New Roman" w:hAnsi="Times New Roman" w:cs="Times New Roman"/>
+                <w:lang w:bidi="ar-SA"/>
+              </w:rPr>
+            </w:pPr>
+            <w:r>
+              <w:rPr>
+                <w:rFonts w:ascii="Calibri" w:eastAsia="Times New Roman" w:hAnsi="Calibri" w:cs="Calibri"/>
+                <w:b/>
+                <w:bCs/>
+                <w:color w:val="000000"/>
+                <w:sz w:val="26"/>
+                <w:szCs w:val="26"/>
+                <w:lang w:bidi="ar-SA"/>
+              </w:rPr>
+              <w:t>CALIFICACIÓN</w:t>
+            </w:r>
+          </w:p>
+        </w:tc>
+      </w:tr>
+      <w:tr>
+        <w:tc>
+          <w:tcPr>
+            <w:tcW w:w="0" w:type="auto"/>
+            <w:vMerge w:val="restart"/>
+            <w:tcBorders>
+              <w:top w:val="single" w:sz="4" w:space="0" w:color="000000"/>
+              <w:left w:val="single" w:sz="4" w:space="0" w:color="000000"/>
+              <w:bottom w:val="single" w:sz="4" w:space="0" w:color="000000"/>
+              <w:right w:val="single" w:sz="4" w:space="0" w:color="000000"/>
+            </w:tcBorders>
+            <w:tcMar>
+              <w:top w:w="0" w:type="dxa"/>
+              <w:left w:w="108" w:type="dxa"/>
+              <w:bottom w:w="0" w:type="dxa"/>
+              <w:right w:w="108" w:type="dxa"/>
+            </w:tcMar>
+            <w:hideMark/>
+          </w:tcPr>
+          <w:p>
+            <w:pPr>
+              <w:widowControl/>
+              <w:suppressAutoHyphens w:val="0"/>
+              <w:autoSpaceDE/>
+              <w:rPr>
+                <w:rFonts w:ascii="Times New Roman" w:eastAsia="Times New Roman" w:hAnsi="Times New Roman" w:cs="Times New Roman"/>
+                <w:lang w:bidi="ar-SA"/>
+              </w:rPr>
+            </w:pPr>
+            <w:r>
+              <w:rPr>
+                <w:rFonts w:ascii="Calibri" w:eastAsia="Times New Roman" w:hAnsi="Calibri" w:cs="Calibri"/>
+                <w:color w:val="000000"/>
+                <w:lang w:bidi="ar-SA"/>
+              </w:rPr>
+              <w:t>Funcionalidad</w:t>
+            </w:r>
+          </w:p>
+        </w:tc>
+        <w:tc>
+          <w:tcPr>
+            <w:tcW w:w="0" w:type="auto"/>
+            <w:tcBorders>
+              <w:top w:val="single" w:sz="4" w:space="0" w:color="000000"/>
+              <w:left w:val="single" w:sz="4" w:space="0" w:color="000000"/>
+              <w:bottom w:val="single" w:sz="4" w:space="0" w:color="000000"/>
+              <w:right w:val="single" w:sz="4" w:space="0" w:color="000000"/>
+            </w:tcBorders>
+            <w:tcMar>
+              <w:top w:w="0" w:type="dxa"/>
+              <w:left w:w="108" w:type="dxa"/>
+              <w:bottom w:w="0" w:type="dxa"/>
+              <w:right w:w="108" w:type="dxa"/>
+            </w:tcMar>
+            <w:hideMark/>
+          </w:tcPr>
+          <w:p>
+            <w:pPr>
+              <w:widowControl/>
+              <w:suppressAutoHyphens w:val="0"/>
+              <w:autoSpaceDE/>
+              <w:rPr>
+                <w:rFonts w:ascii="Times New Roman" w:eastAsia="Times New Roman" w:hAnsi="Times New Roman" w:cs="Times New Roman"/>
+                <w:lang w:bidi="ar-SA"/>
+              </w:rPr>
+            </w:pPr>
+            <w:r>
+              <w:rPr>
+                <w:rFonts w:ascii="Calibri" w:eastAsia="Times New Roman" w:hAnsi="Calibri" w:cs="Calibri"/>
+                <w:color w:val="000000"/>
+                <w:lang w:bidi="ar-SA"/>
+              </w:rPr>
+              <w:t>Seguridad de acceso</w:t>
+            </w:r>
+          </w:p>
+        </w:tc>
+        <w:tc>
+          <w:tcPr>
+            <w:tcW w:w="0" w:type="auto"/>
+            <w:tcBorders>
+              <w:top w:val="single" w:sz="4" w:space="0" w:color="000000"/>
+              <w:left w:val="single" w:sz="4" w:space="0" w:color="000000"/>
+              <w:bottom w:val="single" w:sz="4" w:space="0" w:color="000000"/>
+              <w:right w:val="single" w:sz="4" w:space="0" w:color="000000"/>
+            </w:tcBorders>
+            <w:tcMar>
+              <w:top w:w="0" w:type="dxa"/>
+              <w:left w:w="108" w:type="dxa"/>
+              <w:bottom w:w="0" w:type="dxa"/>
+              <w:right w:w="108" w:type="dxa"/>
+            </w:tcMar>
+            <w:hideMark/>
+          </w:tcPr>
+          <w:p>
+            <w:pPr>
+              <w:widowControl/>
+              <w:suppressAutoHyphens w:val="0"/>
+              <w:autoSpaceDE/>
+              <w:rPr>
+                <w:rFonts w:ascii="Times New Roman" w:eastAsia="Times New Roman" w:hAnsi="Times New Roman" w:cs="Times New Roman"/>
+                <w:lang w:bidi="ar-SA"/>
+              </w:rPr>
+            </w:pPr>
+            <w:r>
+              <w:rPr>
+                <w:rFonts w:ascii="Times New Roman" w:eastAsia="Times New Roman" w:hAnsi="Times New Roman" w:cs="Times New Roman"/>
+                <w:lang w:bidi="ar-SA"/>
+              </w:rPr>
+              <w:t>Buena</w:t>
+            </w:r>
+          </w:p>
+        </w:tc>
+      </w:tr>
+      <w:tr>
+        <w:tc>
+          <w:tcPr>
+            <w:tcW w:w="0" w:type="auto"/>
+            <w:vMerge/>
+            <w:tcBorders>
+              <w:top w:val="single" w:sz="4" w:space="0" w:color="000000"/>
+              <w:left w:val="single" w:sz="4" w:space="0" w:color="000000"/>
+              <w:bottom w:val="single" w:sz="4" w:space="0" w:color="000000"/>
+              <w:right w:val="single" w:sz="4" w:space="0" w:color="000000"/>
+            </w:tcBorders>
+            <w:vAlign w:val="center"/>
+            <w:hideMark/>
+          </w:tcPr>
+          <w:p>
+            <w:pPr>
+              <w:widowControl/>
+              <w:suppressAutoHyphens w:val="0"/>
+              <w:autoSpaceDE/>
+              <w:rPr>
+                <w:rFonts w:ascii="Times New Roman" w:eastAsia="Times New Roman" w:hAnsi="Times New Roman" w:cs="Times New Roman"/>
+                <w:lang w:bidi="ar-SA"/>
+              </w:rPr>
+            </w:pPr>
+          </w:p>
+        </w:tc>
+        <w:tc>
+          <w:tcPr>
+            <w:tcW w:w="0" w:type="auto"/>
+            <w:tcBorders>
+              <w:top w:val="single" w:sz="4" w:space="0" w:color="000000"/>
+              <w:left w:val="single" w:sz="4" w:space="0" w:color="000000"/>
+              <w:bottom w:val="single" w:sz="4" w:space="0" w:color="000000"/>
+              <w:right w:val="single" w:sz="4" w:space="0" w:color="000000"/>
+            </w:tcBorders>
+            <w:tcMar>
+              <w:top w:w="0" w:type="dxa"/>
+              <w:left w:w="108" w:type="dxa"/>
+              <w:bottom w:w="0" w:type="dxa"/>
+              <w:right w:w="108" w:type="dxa"/>
+            </w:tcMar>
+            <w:hideMark/>
+          </w:tcPr>
+          <w:p>
+            <w:pPr>
+              <w:widowControl/>
+              <w:suppressAutoHyphens w:val="0"/>
+              <w:autoSpaceDE/>
+              <w:rPr>
+                <w:rFonts w:ascii="Times New Roman" w:eastAsia="Times New Roman" w:hAnsi="Times New Roman" w:cs="Times New Roman"/>
+                <w:lang w:bidi="ar-SA"/>
+              </w:rPr>
+            </w:pPr>
+            <w:r>
+              <w:rPr>
+                <w:rFonts w:ascii="Calibri" w:eastAsia="Times New Roman" w:hAnsi="Calibri" w:cs="Calibri"/>
+                <w:color w:val="000000"/>
+                <w:lang w:bidi="ar-SA"/>
+              </w:rPr>
+              <w:t>Exactitud de los resultados</w:t>
+            </w:r>
+          </w:p>
+        </w:tc>
+        <w:tc>
+          <w:tcPr>
+            <w:tcW w:w="0" w:type="auto"/>
+            <w:tcBorders>
+              <w:top w:val="single" w:sz="4" w:space="0" w:color="000000"/>
+              <w:left w:val="single" w:sz="4" w:space="0" w:color="000000"/>
+              <w:bottom w:val="single" w:sz="4" w:space="0" w:color="000000"/>
+              <w:right w:val="single" w:sz="4" w:space="0" w:color="000000"/>
+            </w:tcBorders>
+            <w:tcMar>
+              <w:top w:w="0" w:type="dxa"/>
+              <w:left w:w="108" w:type="dxa"/>
+              <w:bottom w:w="0" w:type="dxa"/>
+              <w:right w:w="108" w:type="dxa"/>
+            </w:tcMar>
+            <w:hideMark/>
+          </w:tcPr>
+          <w:p>
+            <w:pPr>
+              <w:widowControl/>
+              <w:suppressAutoHyphens w:val="0"/>
+              <w:autoSpaceDE/>
+              <w:rPr>
+                <w:rFonts w:ascii="Times New Roman" w:eastAsia="Times New Roman" w:hAnsi="Times New Roman" w:cs="Times New Roman"/>
+                <w:lang w:bidi="ar-SA"/>
+              </w:rPr>
+            </w:pPr>
+            <w:r>
+              <w:rPr>
+                <w:rFonts w:ascii="Times New Roman" w:eastAsia="Times New Roman" w:hAnsi="Times New Roman" w:cs="Times New Roman"/>
+                <w:lang w:bidi="ar-SA"/>
+              </w:rPr>
+              <w:t>Buena</w:t>
+            </w:r>
+          </w:p>
+        </w:tc>
+      </w:tr>
+      <w:tr>
+        <w:tc>
+          <w:tcPr>
+            <w:tcW w:w="0" w:type="auto"/>
+            <w:vMerge w:val="restart"/>
+            <w:tcBorders>
+              <w:top w:val="single" w:sz="4" w:space="0" w:color="000000"/>
+              <w:left w:val="single" w:sz="4" w:space="0" w:color="000000"/>
+              <w:bottom w:val="single" w:sz="4" w:space="0" w:color="000000"/>
+              <w:right w:val="single" w:sz="4" w:space="0" w:color="000000"/>
+            </w:tcBorders>
+            <w:tcMar>
+              <w:top w:w="0" w:type="dxa"/>
+              <w:left w:w="108" w:type="dxa"/>
+              <w:bottom w:w="0" w:type="dxa"/>
+              <w:right w:w="108" w:type="dxa"/>
+            </w:tcMar>
+            <w:hideMark/>
+          </w:tcPr>
+          <w:p>
+            <w:pPr>
+              <w:widowControl/>
+              <w:suppressAutoHyphens w:val="0"/>
+              <w:autoSpaceDE/>
+              <w:rPr>
+                <w:rFonts w:ascii="Times New Roman" w:eastAsia="Times New Roman" w:hAnsi="Times New Roman" w:cs="Times New Roman"/>
+                <w:lang w:bidi="ar-SA"/>
+              </w:rPr>
+            </w:pPr>
+            <w:r>
+              <w:rPr>
+                <w:rFonts w:ascii="Calibri" w:eastAsia="Times New Roman" w:hAnsi="Calibri" w:cs="Calibri"/>
+                <w:color w:val="000000"/>
+                <w:lang w:bidi="ar-SA"/>
+              </w:rPr>
+              <w:t>Eficiencia</w:t>
+            </w:r>
+          </w:p>
+        </w:tc>
+        <w:tc>
+          <w:tcPr>
+            <w:tcW w:w="0" w:type="auto"/>
+            <w:tcBorders>
+              <w:top w:val="single" w:sz="4" w:space="0" w:color="000000"/>
+              <w:left w:val="single" w:sz="4" w:space="0" w:color="000000"/>
+              <w:bottom w:val="single" w:sz="4" w:space="0" w:color="000000"/>
+              <w:right w:val="single" w:sz="4" w:space="0" w:color="000000"/>
+            </w:tcBorders>
+            <w:tcMar>
+              <w:top w:w="0" w:type="dxa"/>
+              <w:left w:w="108" w:type="dxa"/>
+              <w:bottom w:w="0" w:type="dxa"/>
+              <w:right w:w="108" w:type="dxa"/>
+            </w:tcMar>
+            <w:hideMark/>
+          </w:tcPr>
+          <w:p>
+            <w:pPr>
+              <w:widowControl/>
+              <w:suppressAutoHyphens w:val="0"/>
+              <w:autoSpaceDE/>
+              <w:rPr>
+                <w:rFonts w:ascii="Times New Roman" w:eastAsia="Times New Roman" w:hAnsi="Times New Roman" w:cs="Times New Roman"/>
+                <w:lang w:bidi="ar-SA"/>
+              </w:rPr>
+            </w:pPr>
+            <w:r>
+              <w:rPr>
+                <w:rFonts w:ascii="Calibri" w:eastAsia="Times New Roman" w:hAnsi="Calibri" w:cs="Calibri"/>
+                <w:color w:val="000000"/>
+                <w:lang w:bidi="ar-SA"/>
+              </w:rPr>
+              <w:t>Utilización de los recursos</w:t>
+            </w:r>
+          </w:p>
+        </w:tc>
+        <w:tc>
+          <w:tcPr>
+            <w:tcW w:w="0" w:type="auto"/>
+            <w:tcBorders>
+              <w:top w:val="single" w:sz="4" w:space="0" w:color="000000"/>
+              <w:left w:val="single" w:sz="4" w:space="0" w:color="000000"/>
+              <w:bottom w:val="single" w:sz="4" w:space="0" w:color="000000"/>
+              <w:right w:val="single" w:sz="4" w:space="0" w:color="000000"/>
+            </w:tcBorders>
+            <w:tcMar>
+              <w:top w:w="0" w:type="dxa"/>
+              <w:left w:w="108" w:type="dxa"/>
+              <w:bottom w:w="0" w:type="dxa"/>
+              <w:right w:w="108" w:type="dxa"/>
+            </w:tcMar>
+            <w:hideMark/>
+          </w:tcPr>
+          <w:p>
+            <w:pPr>
+              <w:widowControl/>
+              <w:suppressAutoHyphens w:val="0"/>
+              <w:autoSpaceDE/>
+              <w:rPr>
+                <w:rFonts w:ascii="Times New Roman" w:eastAsia="Times New Roman" w:hAnsi="Times New Roman" w:cs="Times New Roman"/>
+                <w:lang w:bidi="ar-SA"/>
+              </w:rPr>
+            </w:pPr>
+            <w:r>
+              <w:rPr>
+                <w:rFonts w:ascii="Times New Roman" w:eastAsia="Times New Roman" w:hAnsi="Times New Roman" w:cs="Times New Roman"/>
+                <w:lang w:bidi="ar-SA"/>
+              </w:rPr>
+              <w:t>Buena</w:t>
+            </w:r>
+          </w:p>
+        </w:tc>
+      </w:tr>
+      <w:tr>
+        <w:tc>
+          <w:tcPr>
+            <w:tcW w:w="0" w:type="auto"/>
+            <w:vMerge/>
+            <w:tcBorders>
+              <w:top w:val="single" w:sz="4" w:space="0" w:color="000000"/>
+              <w:left w:val="single" w:sz="4" w:space="0" w:color="000000"/>
+              <w:bottom w:val="single" w:sz="4" w:space="0" w:color="000000"/>
+              <w:right w:val="single" w:sz="4" w:space="0" w:color="000000"/>
+            </w:tcBorders>
+            <w:vAlign w:val="center"/>
+            <w:hideMark/>
+          </w:tcPr>
+          <w:p>
+            <w:pPr>
+              <w:widowControl/>
+              <w:suppressAutoHyphens w:val="0"/>
+              <w:autoSpaceDE/>
+              <w:rPr>
+                <w:rFonts w:ascii="Times New Roman" w:eastAsia="Times New Roman" w:hAnsi="Times New Roman" w:cs="Times New Roman"/>
+                <w:lang w:bidi="ar-SA"/>
+              </w:rPr>
+            </w:pPr>
+          </w:p>
+        </w:tc>
+        <w:tc>
+          <w:tcPr>
+            <w:tcW w:w="0" w:type="auto"/>
+            <w:tcBorders>
+              <w:top w:val="single" w:sz="4" w:space="0" w:color="000000"/>
+              <w:left w:val="single" w:sz="4" w:space="0" w:color="000000"/>
+              <w:bottom w:val="single" w:sz="4" w:space="0" w:color="000000"/>
+              <w:right w:val="single" w:sz="4" w:space="0" w:color="000000"/>
+            </w:tcBorders>
+            <w:tcMar>
+              <w:top w:w="0" w:type="dxa"/>
+              <w:left w:w="108" w:type="dxa"/>
+              <w:bottom w:w="0" w:type="dxa"/>
+              <w:right w:w="108" w:type="dxa"/>
+            </w:tcMar>
+            <w:hideMark/>
+          </w:tcPr>
+          <w:p>
+            <w:pPr>
+              <w:widowControl/>
+              <w:suppressAutoHyphens w:val="0"/>
+              <w:autoSpaceDE/>
+              <w:rPr>
+                <w:rFonts w:ascii="Times New Roman" w:eastAsia="Times New Roman" w:hAnsi="Times New Roman" w:cs="Times New Roman"/>
+                <w:lang w:bidi="ar-SA"/>
+              </w:rPr>
+            </w:pPr>
+            <w:r>
+              <w:rPr>
+                <w:rFonts w:ascii="Calibri" w:eastAsia="Times New Roman" w:hAnsi="Calibri" w:cs="Calibri"/>
+                <w:color w:val="000000"/>
+                <w:lang w:bidi="ar-SA"/>
+              </w:rPr>
+              <w:t>Comportamiento frente al tiempo</w:t>
+            </w:r>
+          </w:p>
+        </w:tc>
+        <w:tc>
+          <w:tcPr>
+            <w:tcW w:w="0" w:type="auto"/>
+            <w:tcBorders>
+              <w:top w:val="single" w:sz="4" w:space="0" w:color="000000"/>
+              <w:left w:val="single" w:sz="4" w:space="0" w:color="000000"/>
+              <w:bottom w:val="single" w:sz="4" w:space="0" w:color="000000"/>
+              <w:right w:val="single" w:sz="4" w:space="0" w:color="000000"/>
+            </w:tcBorders>
+            <w:tcMar>
+              <w:top w:w="0" w:type="dxa"/>
+              <w:left w:w="108" w:type="dxa"/>
+              <w:bottom w:w="0" w:type="dxa"/>
+              <w:right w:w="108" w:type="dxa"/>
+            </w:tcMar>
+            <w:hideMark/>
+          </w:tcPr>
+          <w:p>
+            <w:pPr>
+              <w:widowControl/>
+              <w:suppressAutoHyphens w:val="0"/>
+              <w:autoSpaceDE/>
+              <w:rPr>
+                <w:rFonts w:ascii="Times New Roman" w:eastAsia="Times New Roman" w:hAnsi="Times New Roman" w:cs="Times New Roman"/>
+                <w:lang w:bidi="ar-SA"/>
+              </w:rPr>
+            </w:pPr>
+            <w:r>
+              <w:rPr>
+                <w:rFonts w:ascii="Times New Roman" w:eastAsia="Times New Roman" w:hAnsi="Times New Roman" w:cs="Times New Roman"/>
+                <w:lang w:bidi="ar-SA"/>
+              </w:rPr>
+              <w:t>Buena</w:t>
+            </w:r>
+          </w:p>
+        </w:tc>
+      </w:tr>
+      <w:tr>
+        <w:tc>
+          <w:tcPr>
+            <w:tcW w:w="0" w:type="auto"/>
+            <w:vMerge w:val="restart"/>
+            <w:tcBorders>
+              <w:top w:val="single" w:sz="4" w:space="0" w:color="000000"/>
+              <w:left w:val="single" w:sz="4" w:space="0" w:color="000000"/>
+              <w:bottom w:val="single" w:sz="4" w:space="0" w:color="000000"/>
+              <w:right w:val="single" w:sz="4" w:space="0" w:color="000000"/>
+            </w:tcBorders>
+            <w:tcMar>
+              <w:top w:w="0" w:type="dxa"/>
+              <w:left w:w="108" w:type="dxa"/>
+              <w:bottom w:w="0" w:type="dxa"/>
+              <w:right w:w="108" w:type="dxa"/>
+            </w:tcMar>
+            <w:hideMark/>
+          </w:tcPr>
+          <w:p>
+            <w:pPr>
+              <w:widowControl/>
+              <w:suppressAutoHyphens w:val="0"/>
+              <w:autoSpaceDE/>
+              <w:rPr>
+                <w:rFonts w:ascii="Times New Roman" w:eastAsia="Times New Roman" w:hAnsi="Times New Roman" w:cs="Times New Roman"/>
+                <w:lang w:bidi="ar-SA"/>
+              </w:rPr>
+            </w:pPr>
+            <w:r>
+              <w:rPr>
+                <w:rFonts w:ascii="Calibri" w:eastAsia="Times New Roman" w:hAnsi="Calibri" w:cs="Calibri"/>
+                <w:color w:val="000000"/>
+                <w:lang w:bidi="ar-SA"/>
+              </w:rPr>
+              <w:t>Fiabilidad</w:t>
+            </w:r>
+          </w:p>
+        </w:tc>
+        <w:tc>
+          <w:tcPr>
+            <w:tcW w:w="0" w:type="auto"/>
+            <w:tcBorders>
+              <w:top w:val="single" w:sz="4" w:space="0" w:color="000000"/>
+              <w:left w:val="single" w:sz="4" w:space="0" w:color="000000"/>
+              <w:bottom w:val="single" w:sz="4" w:space="0" w:color="000000"/>
+              <w:right w:val="single" w:sz="4" w:space="0" w:color="000000"/>
+            </w:tcBorders>
+            <w:tcMar>
+              <w:top w:w="0" w:type="dxa"/>
+              <w:left w:w="108" w:type="dxa"/>
+              <w:bottom w:w="0" w:type="dxa"/>
+              <w:right w:w="108" w:type="dxa"/>
+            </w:tcMar>
+            <w:hideMark/>
+          </w:tcPr>
+          <w:p>
+            <w:pPr>
+              <w:widowControl/>
+              <w:suppressAutoHyphens w:val="0"/>
+              <w:autoSpaceDE/>
+              <w:rPr>
+                <w:rFonts w:ascii="Times New Roman" w:eastAsia="Times New Roman" w:hAnsi="Times New Roman" w:cs="Times New Roman"/>
+                <w:lang w:bidi="ar-SA"/>
+              </w:rPr>
+            </w:pPr>
+            <w:r>
+              <w:rPr>
+                <w:rFonts w:ascii="Calibri" w:eastAsia="Times New Roman" w:hAnsi="Calibri" w:cs="Calibri"/>
+                <w:color w:val="000000"/>
+                <w:lang w:bidi="ar-SA"/>
+              </w:rPr>
+              <w:t>Tolerancia a fallos</w:t>
+            </w:r>
+          </w:p>
+        </w:tc>
+        <w:tc>
+          <w:tcPr>
+            <w:tcW w:w="0" w:type="auto"/>
+            <w:tcBorders>
+              <w:top w:val="single" w:sz="4" w:space="0" w:color="000000"/>
+              <w:left w:val="single" w:sz="4" w:space="0" w:color="000000"/>
+              <w:bottom w:val="single" w:sz="4" w:space="0" w:color="000000"/>
+              <w:right w:val="single" w:sz="4" w:space="0" w:color="000000"/>
+            </w:tcBorders>
+            <w:tcMar>
+              <w:top w:w="0" w:type="dxa"/>
+              <w:left w:w="108" w:type="dxa"/>
+              <w:bottom w:w="0" w:type="dxa"/>
+              <w:right w:w="108" w:type="dxa"/>
+            </w:tcMar>
+            <w:hideMark/>
+          </w:tcPr>
+          <w:p>
+            <w:pPr>
+              <w:widowControl/>
+              <w:suppressAutoHyphens w:val="0"/>
+              <w:autoSpaceDE/>
+              <w:rPr>
+                <w:rFonts w:ascii="Times New Roman" w:eastAsia="Times New Roman" w:hAnsi="Times New Roman" w:cs="Times New Roman"/>
+                <w:lang w:bidi="ar-SA"/>
+              </w:rPr>
+            </w:pPr>
+            <w:r>
+              <w:rPr>
+                <w:rFonts w:ascii="Times New Roman" w:eastAsia="Times New Roman" w:hAnsi="Times New Roman" w:cs="Times New Roman"/>
+                <w:lang w:bidi="ar-SA"/>
+              </w:rPr>
+              <w:t>Regular</w:t>
+            </w:r>
+          </w:p>
+        </w:tc>
+      </w:tr>
+      <w:tr>
+        <w:tc>
+          <w:tcPr>
+            <w:tcW w:w="0" w:type="auto"/>
+            <w:vMerge/>
+            <w:tcBorders>
+              <w:top w:val="single" w:sz="4" w:space="0" w:color="000000"/>
+              <w:left w:val="single" w:sz="4" w:space="0" w:color="000000"/>
+              <w:bottom w:val="single" w:sz="4" w:space="0" w:color="000000"/>
+              <w:right w:val="single" w:sz="4" w:space="0" w:color="000000"/>
+            </w:tcBorders>
+            <w:vAlign w:val="center"/>
+            <w:hideMark/>
+          </w:tcPr>
+          <w:p>
+            <w:pPr>
+              <w:widowControl/>
+              <w:suppressAutoHyphens w:val="0"/>
+              <w:autoSpaceDE/>
+              <w:rPr>
+                <w:rFonts w:ascii="Times New Roman" w:eastAsia="Times New Roman" w:hAnsi="Times New Roman" w:cs="Times New Roman"/>
+                <w:lang w:bidi="ar-SA"/>
+              </w:rPr>
+            </w:pPr>
+          </w:p>
+        </w:tc>
+        <w:tc>
+          <w:tcPr>
+            <w:tcW w:w="0" w:type="auto"/>
+            <w:tcBorders>
+              <w:top w:val="single" w:sz="4" w:space="0" w:color="000000"/>
+              <w:left w:val="single" w:sz="4" w:space="0" w:color="000000"/>
+              <w:bottom w:val="single" w:sz="4" w:space="0" w:color="000000"/>
+              <w:right w:val="single" w:sz="4" w:space="0" w:color="000000"/>
+            </w:tcBorders>
+            <w:tcMar>
+              <w:top w:w="0" w:type="dxa"/>
+              <w:left w:w="108" w:type="dxa"/>
+              <w:bottom w:w="0" w:type="dxa"/>
+              <w:right w:w="108" w:type="dxa"/>
+            </w:tcMar>
+            <w:hideMark/>
+          </w:tcPr>
+          <w:p>
+            <w:pPr>
+              <w:widowControl/>
+              <w:suppressAutoHyphens w:val="0"/>
+              <w:autoSpaceDE/>
+              <w:rPr>
+                <w:rFonts w:ascii="Times New Roman" w:eastAsia="Times New Roman" w:hAnsi="Times New Roman" w:cs="Times New Roman"/>
+                <w:lang w:bidi="ar-SA"/>
+              </w:rPr>
+            </w:pPr>
+            <w:r>
+              <w:rPr>
+                <w:rFonts w:ascii="Calibri" w:eastAsia="Times New Roman" w:hAnsi="Calibri" w:cs="Calibri"/>
+                <w:color w:val="000000"/>
+                <w:lang w:bidi="ar-SA"/>
+              </w:rPr>
+              <w:t>Capacidad de recuperación de errores</w:t>
+            </w:r>
+          </w:p>
+        </w:tc>
+        <w:tc>
+          <w:tcPr>
+            <w:tcW w:w="0" w:type="auto"/>
+            <w:tcBorders>
+              <w:top w:val="single" w:sz="4" w:space="0" w:color="000000"/>
+              <w:left w:val="single" w:sz="4" w:space="0" w:color="000000"/>
+              <w:bottom w:val="single" w:sz="4" w:space="0" w:color="000000"/>
+              <w:right w:val="single" w:sz="4" w:space="0" w:color="000000"/>
+            </w:tcBorders>
+            <w:tcMar>
+              <w:top w:w="0" w:type="dxa"/>
+              <w:left w:w="108" w:type="dxa"/>
+              <w:bottom w:w="0" w:type="dxa"/>
+              <w:right w:w="108" w:type="dxa"/>
+            </w:tcMar>
+            <w:hideMark/>
+          </w:tcPr>
+          <w:p>
+            <w:pPr>
+              <w:widowControl/>
+              <w:suppressAutoHyphens w:val="0"/>
+              <w:autoSpaceDE/>
+              <w:rPr>
+                <w:rFonts w:ascii="Times New Roman" w:eastAsia="Times New Roman" w:hAnsi="Times New Roman" w:cs="Times New Roman"/>
+                <w:lang w:bidi="ar-SA"/>
+              </w:rPr>
+            </w:pPr>
+            <w:r>
+              <w:rPr>
+                <w:rFonts w:ascii="Times New Roman" w:eastAsia="Times New Roman" w:hAnsi="Times New Roman" w:cs="Times New Roman"/>
+                <w:lang w:bidi="ar-SA"/>
+              </w:rPr>
+              <w:t>Mala</w:t>
+            </w:r>
+          </w:p>
+        </w:tc>
+      </w:tr>
+      <w:tr>
+        <w:tc>
+          <w:tcPr>
+            <w:tcW w:w="0" w:type="auto"/>
+            <w:vMerge w:val="restart"/>
+            <w:tcBorders>
+              <w:top w:val="single" w:sz="4" w:space="0" w:color="000000"/>
+              <w:left w:val="single" w:sz="4" w:space="0" w:color="000000"/>
+              <w:bottom w:val="single" w:sz="4" w:space="0" w:color="000000"/>
+              <w:right w:val="single" w:sz="4" w:space="0" w:color="000000"/>
+            </w:tcBorders>
+            <w:tcMar>
+              <w:top w:w="0" w:type="dxa"/>
+              <w:left w:w="108" w:type="dxa"/>
+              <w:bottom w:w="0" w:type="dxa"/>
+              <w:right w:w="108" w:type="dxa"/>
+            </w:tcMar>
+            <w:hideMark/>
+          </w:tcPr>
+          <w:p>
+            <w:pPr>
+              <w:widowControl/>
+              <w:suppressAutoHyphens w:val="0"/>
+              <w:autoSpaceDE/>
+              <w:rPr>
+                <w:rFonts w:ascii="Times New Roman" w:eastAsia="Times New Roman" w:hAnsi="Times New Roman" w:cs="Times New Roman"/>
+                <w:lang w:bidi="ar-SA"/>
+              </w:rPr>
+            </w:pPr>
+            <w:r>
+              <w:rPr>
+                <w:rFonts w:ascii="Calibri" w:eastAsia="Times New Roman" w:hAnsi="Calibri" w:cs="Calibri"/>
+                <w:color w:val="000000"/>
+                <w:lang w:bidi="ar-SA"/>
+              </w:rPr>
+              <w:t>Mantenibilidad</w:t>
+            </w:r>
+          </w:p>
+        </w:tc>
+        <w:tc>
+          <w:tcPr>
+            <w:tcW w:w="0" w:type="auto"/>
+            <w:tcBorders>
+              <w:top w:val="single" w:sz="4" w:space="0" w:color="000000"/>
+              <w:left w:val="single" w:sz="4" w:space="0" w:color="000000"/>
+              <w:bottom w:val="single" w:sz="4" w:space="0" w:color="000000"/>
+              <w:right w:val="single" w:sz="4" w:space="0" w:color="000000"/>
+            </w:tcBorders>
+            <w:tcMar>
+              <w:top w:w="0" w:type="dxa"/>
+              <w:left w:w="108" w:type="dxa"/>
+              <w:bottom w:w="0" w:type="dxa"/>
+              <w:right w:w="108" w:type="dxa"/>
+            </w:tcMar>
+            <w:hideMark/>
+          </w:tcPr>
+          <w:p>
+            <w:pPr>
+              <w:widowControl/>
+              <w:suppressAutoHyphens w:val="0"/>
+              <w:autoSpaceDE/>
+              <w:rPr>
+                <w:rFonts w:ascii="Times New Roman" w:eastAsia="Times New Roman" w:hAnsi="Times New Roman" w:cs="Times New Roman"/>
+                <w:lang w:bidi="ar-SA"/>
+              </w:rPr>
+            </w:pPr>
+            <w:r>
+              <w:rPr>
+                <w:rFonts w:ascii="Calibri" w:eastAsia="Times New Roman" w:hAnsi="Calibri" w:cs="Calibri"/>
+                <w:color w:val="000000"/>
+                <w:lang w:bidi="ar-SA"/>
+              </w:rPr>
+              <w:t>Capacidad del código de ser analizado</w:t>
+            </w:r>
+          </w:p>
+        </w:tc>
+        <w:tc>
+          <w:tcPr>
+            <w:tcW w:w="0" w:type="auto"/>
+            <w:tcBorders>
+              <w:top w:val="single" w:sz="4" w:space="0" w:color="000000"/>
+              <w:left w:val="single" w:sz="4" w:space="0" w:color="000000"/>
+              <w:bottom w:val="single" w:sz="4" w:space="0" w:color="000000"/>
+              <w:right w:val="single" w:sz="4" w:space="0" w:color="000000"/>
+            </w:tcBorders>
+            <w:tcMar>
+              <w:top w:w="0" w:type="dxa"/>
+              <w:left w:w="108" w:type="dxa"/>
+              <w:bottom w:w="0" w:type="dxa"/>
+              <w:right w:w="108" w:type="dxa"/>
+            </w:tcMar>
+            <w:hideMark/>
+          </w:tcPr>
+          <w:p>
+            <w:pPr>
+              <w:widowControl/>
+              <w:suppressAutoHyphens w:val="0"/>
+              <w:autoSpaceDE/>
+              <w:rPr>
+                <w:rFonts w:ascii="Times New Roman" w:eastAsia="Times New Roman" w:hAnsi="Times New Roman" w:cs="Times New Roman"/>
+                <w:lang w:bidi="ar-SA"/>
+              </w:rPr>
+            </w:pPr>
+            <w:r>
+              <w:rPr>
+                <w:rFonts w:ascii="Times New Roman" w:eastAsia="Times New Roman" w:hAnsi="Times New Roman" w:cs="Times New Roman"/>
+                <w:lang w:bidi="ar-SA"/>
+              </w:rPr>
+              <w:t>Buena</w:t>
+            </w:r>
+          </w:p>
+        </w:tc>
+      </w:tr>
+      <w:tr>
+        <w:tc>
+          <w:tcPr>
+            <w:tcW w:w="0" w:type="auto"/>
+            <w:vMerge/>
+            <w:tcBorders>
+              <w:top w:val="single" w:sz="4" w:space="0" w:color="000000"/>
+              <w:left w:val="single" w:sz="4" w:space="0" w:color="000000"/>
+              <w:bottom w:val="single" w:sz="4" w:space="0" w:color="000000"/>
+              <w:right w:val="single" w:sz="4" w:space="0" w:color="000000"/>
+            </w:tcBorders>
+            <w:vAlign w:val="center"/>
+            <w:hideMark/>
+          </w:tcPr>
+          <w:p>
+            <w:pPr>
+              <w:widowControl/>
+              <w:suppressAutoHyphens w:val="0"/>
+              <w:autoSpaceDE/>
+              <w:rPr>
+                <w:rFonts w:ascii="Times New Roman" w:eastAsia="Times New Roman" w:hAnsi="Times New Roman" w:cs="Times New Roman"/>
+                <w:lang w:bidi="ar-SA"/>
+              </w:rPr>
+            </w:pPr>
+          </w:p>
+        </w:tc>
+        <w:tc>
+          <w:tcPr>
+            <w:tcW w:w="0" w:type="auto"/>
+            <w:tcBorders>
+              <w:top w:val="single" w:sz="4" w:space="0" w:color="000000"/>
+              <w:left w:val="single" w:sz="4" w:space="0" w:color="000000"/>
+              <w:bottom w:val="single" w:sz="4" w:space="0" w:color="000000"/>
+              <w:right w:val="single" w:sz="4" w:space="0" w:color="000000"/>
+            </w:tcBorders>
+            <w:tcMar>
+              <w:top w:w="0" w:type="dxa"/>
+              <w:left w:w="108" w:type="dxa"/>
+              <w:bottom w:w="0" w:type="dxa"/>
+              <w:right w:w="108" w:type="dxa"/>
+            </w:tcMar>
+            <w:hideMark/>
+          </w:tcPr>
+          <w:p>
+            <w:pPr>
+              <w:widowControl/>
+              <w:suppressAutoHyphens w:val="0"/>
+              <w:autoSpaceDE/>
+              <w:rPr>
+                <w:rFonts w:ascii="Times New Roman" w:eastAsia="Times New Roman" w:hAnsi="Times New Roman" w:cs="Times New Roman"/>
+                <w:lang w:bidi="ar-SA"/>
+              </w:rPr>
+            </w:pPr>
+            <w:r>
+              <w:rPr>
+                <w:rFonts w:ascii="Calibri" w:eastAsia="Times New Roman" w:hAnsi="Calibri" w:cs="Calibri"/>
+                <w:color w:val="000000"/>
+                <w:lang w:bidi="ar-SA"/>
+              </w:rPr>
+              <w:t>Capacidad del código de ser cambiado</w:t>
+            </w:r>
+          </w:p>
+        </w:tc>
+        <w:tc>
+          <w:tcPr>
+            <w:tcW w:w="0" w:type="auto"/>
+            <w:tcBorders>
+              <w:top w:val="single" w:sz="4" w:space="0" w:color="000000"/>
+              <w:left w:val="single" w:sz="4" w:space="0" w:color="000000"/>
+              <w:bottom w:val="single" w:sz="4" w:space="0" w:color="000000"/>
+              <w:right w:val="single" w:sz="4" w:space="0" w:color="000000"/>
+            </w:tcBorders>
+            <w:tcMar>
+              <w:top w:w="0" w:type="dxa"/>
+              <w:left w:w="108" w:type="dxa"/>
+              <w:bottom w:w="0" w:type="dxa"/>
+              <w:right w:w="108" w:type="dxa"/>
+            </w:tcMar>
+            <w:hideMark/>
+          </w:tcPr>
+          <w:p>
+            <w:pPr>
+              <w:widowControl/>
+              <w:suppressAutoHyphens w:val="0"/>
+              <w:autoSpaceDE/>
+              <w:rPr>
+                <w:rFonts w:ascii="Times New Roman" w:eastAsia="Times New Roman" w:hAnsi="Times New Roman" w:cs="Times New Roman"/>
+                <w:lang w:bidi="ar-SA"/>
+              </w:rPr>
+            </w:pPr>
+            <w:r>
+              <w:rPr>
+                <w:rFonts w:ascii="Times New Roman" w:eastAsia="Times New Roman" w:hAnsi="Times New Roman" w:cs="Times New Roman"/>
+                <w:lang w:bidi="ar-SA"/>
+              </w:rPr>
+              <w:t>Buena</w:t>
+            </w:r>
+          </w:p>
+        </w:tc>
+      </w:tr>
+      <w:tr>
+        <w:tc>
+          <w:tcPr>
+            <w:tcW w:w="0" w:type="auto"/>
+            <w:vMerge/>
+            <w:tcBorders>
+              <w:top w:val="single" w:sz="4" w:space="0" w:color="000000"/>
+              <w:left w:val="single" w:sz="4" w:space="0" w:color="000000"/>
+              <w:bottom w:val="single" w:sz="4" w:space="0" w:color="000000"/>
+              <w:right w:val="single" w:sz="4" w:space="0" w:color="000000"/>
+            </w:tcBorders>
+            <w:vAlign w:val="center"/>
+            <w:hideMark/>
+          </w:tcPr>
+          <w:p>
+            <w:pPr>
+              <w:widowControl/>
+              <w:suppressAutoHyphens w:val="0"/>
+              <w:autoSpaceDE/>
+              <w:rPr>
+                <w:rFonts w:ascii="Times New Roman" w:eastAsia="Times New Roman" w:hAnsi="Times New Roman" w:cs="Times New Roman"/>
+                <w:lang w:bidi="ar-SA"/>
+              </w:rPr>
+            </w:pPr>
+          </w:p>
+        </w:tc>
+        <w:tc>
+          <w:tcPr>
+            <w:tcW w:w="0" w:type="auto"/>
+            <w:tcBorders>
+              <w:top w:val="single" w:sz="4" w:space="0" w:color="000000"/>
+              <w:left w:val="single" w:sz="4" w:space="0" w:color="000000"/>
+              <w:bottom w:val="single" w:sz="4" w:space="0" w:color="000000"/>
+              <w:right w:val="single" w:sz="4" w:space="0" w:color="000000"/>
+            </w:tcBorders>
+            <w:tcMar>
+              <w:top w:w="0" w:type="dxa"/>
+              <w:left w:w="108" w:type="dxa"/>
+              <w:bottom w:w="0" w:type="dxa"/>
+              <w:right w:w="108" w:type="dxa"/>
+            </w:tcMar>
+            <w:hideMark/>
+          </w:tcPr>
+          <w:p>
+            <w:pPr>
+              <w:widowControl/>
+              <w:suppressAutoHyphens w:val="0"/>
+              <w:autoSpaceDE/>
+              <w:rPr>
+                <w:rFonts w:ascii="Times New Roman" w:eastAsia="Times New Roman" w:hAnsi="Times New Roman" w:cs="Times New Roman"/>
+                <w:lang w:bidi="ar-SA"/>
+              </w:rPr>
+            </w:pPr>
+            <w:r>
+              <w:rPr>
+                <w:rFonts w:ascii="Calibri" w:eastAsia="Times New Roman" w:hAnsi="Calibri" w:cs="Calibri"/>
+                <w:color w:val="000000"/>
+                <w:lang w:bidi="ar-SA"/>
+              </w:rPr>
+              <w:t>Estabilidad</w:t>
+            </w:r>
+          </w:p>
+        </w:tc>
+        <w:tc>
+          <w:tcPr>
+            <w:tcW w:w="0" w:type="auto"/>
+            <w:tcBorders>
+              <w:top w:val="single" w:sz="4" w:space="0" w:color="000000"/>
+              <w:left w:val="single" w:sz="4" w:space="0" w:color="000000"/>
+              <w:bottom w:val="single" w:sz="4" w:space="0" w:color="000000"/>
+              <w:right w:val="single" w:sz="4" w:space="0" w:color="000000"/>
+            </w:tcBorders>
+            <w:tcMar>
+              <w:top w:w="0" w:type="dxa"/>
+              <w:left w:w="108" w:type="dxa"/>
+              <w:bottom w:w="0" w:type="dxa"/>
+              <w:right w:w="108" w:type="dxa"/>
+            </w:tcMar>
+            <w:hideMark/>
+          </w:tcPr>
+          <w:p>
+            <w:pPr>
+              <w:widowControl/>
+              <w:suppressAutoHyphens w:val="0"/>
+              <w:autoSpaceDE/>
+              <w:rPr>
+                <w:rFonts w:ascii="Times New Roman" w:eastAsia="Times New Roman" w:hAnsi="Times New Roman" w:cs="Times New Roman"/>
+                <w:lang w:bidi="ar-SA"/>
+              </w:rPr>
+            </w:pPr>
+            <w:r>
+              <w:rPr>
+                <w:rFonts w:ascii="Times New Roman" w:eastAsia="Times New Roman" w:hAnsi="Times New Roman" w:cs="Times New Roman"/>
+                <w:lang w:bidi="ar-SA"/>
+              </w:rPr>
+              <w:t>Buena</w:t>
+            </w:r>
+          </w:p>
+        </w:tc>
+      </w:tr>
+      <w:tr>
+        <w:tc>
+          <w:tcPr>
+            <w:tcW w:w="0" w:type="auto"/>
+            <w:vMerge w:val="restart"/>
+            <w:tcBorders>
+              <w:top w:val="single" w:sz="4" w:space="0" w:color="000000"/>
+              <w:left w:val="single" w:sz="4" w:space="0" w:color="000000"/>
+              <w:bottom w:val="single" w:sz="4" w:space="0" w:color="000000"/>
+              <w:right w:val="single" w:sz="4" w:space="0" w:color="000000"/>
+            </w:tcBorders>
+            <w:tcMar>
+              <w:top w:w="0" w:type="dxa"/>
+              <w:left w:w="108" w:type="dxa"/>
+              <w:bottom w:w="0" w:type="dxa"/>
+              <w:right w:w="108" w:type="dxa"/>
+            </w:tcMar>
+            <w:hideMark/>
+          </w:tcPr>
+          <w:p>
+            <w:pPr>
+              <w:widowControl/>
+              <w:suppressAutoHyphens w:val="0"/>
+              <w:autoSpaceDE/>
+              <w:rPr>
+                <w:rFonts w:ascii="Times New Roman" w:eastAsia="Times New Roman" w:hAnsi="Times New Roman" w:cs="Times New Roman"/>
+                <w:lang w:bidi="ar-SA"/>
+              </w:rPr>
+            </w:pPr>
+            <w:r>
+              <w:rPr>
+                <w:rFonts w:ascii="Calibri" w:eastAsia="Times New Roman" w:hAnsi="Calibri" w:cs="Calibri"/>
+                <w:color w:val="000000"/>
+                <w:lang w:bidi="ar-SA"/>
+              </w:rPr>
+              <w:t>Usabilidad</w:t>
+            </w:r>
+          </w:p>
+        </w:tc>
+        <w:tc>
+          <w:tcPr>
+            <w:tcW w:w="0" w:type="auto"/>
+            <w:tcBorders>
+              <w:top w:val="single" w:sz="4" w:space="0" w:color="000000"/>
+              <w:left w:val="single" w:sz="4" w:space="0" w:color="000000"/>
+              <w:bottom w:val="single" w:sz="4" w:space="0" w:color="000000"/>
+              <w:right w:val="single" w:sz="4" w:space="0" w:color="000000"/>
+            </w:tcBorders>
+            <w:tcMar>
+              <w:top w:w="0" w:type="dxa"/>
+              <w:left w:w="108" w:type="dxa"/>
+              <w:bottom w:w="0" w:type="dxa"/>
+              <w:right w:w="108" w:type="dxa"/>
+            </w:tcMar>
+            <w:hideMark/>
+          </w:tcPr>
+          <w:p>
+            <w:pPr>
+              <w:widowControl/>
+              <w:suppressAutoHyphens w:val="0"/>
+              <w:autoSpaceDE/>
+              <w:rPr>
+                <w:rFonts w:ascii="Times New Roman" w:eastAsia="Times New Roman" w:hAnsi="Times New Roman" w:cs="Times New Roman"/>
+                <w:lang w:bidi="ar-SA"/>
+              </w:rPr>
+            </w:pPr>
+            <w:r>
+              <w:rPr>
+                <w:rFonts w:ascii="Calibri" w:eastAsia="Times New Roman" w:hAnsi="Calibri" w:cs="Calibri"/>
+                <w:color w:val="000000"/>
+                <w:lang w:bidi="ar-SA"/>
+              </w:rPr>
+              <w:t>Capacidad de ser entendido</w:t>
+            </w:r>
+          </w:p>
+        </w:tc>
+        <w:tc>
+          <w:tcPr>
+            <w:tcW w:w="0" w:type="auto"/>
+            <w:tcBorders>
+              <w:top w:val="single" w:sz="4" w:space="0" w:color="000000"/>
+              <w:left w:val="single" w:sz="4" w:space="0" w:color="000000"/>
+              <w:bottom w:val="single" w:sz="4" w:space="0" w:color="000000"/>
+              <w:right w:val="single" w:sz="4" w:space="0" w:color="000000"/>
+            </w:tcBorders>
+            <w:tcMar>
+              <w:top w:w="0" w:type="dxa"/>
+              <w:left w:w="108" w:type="dxa"/>
+              <w:bottom w:w="0" w:type="dxa"/>
+              <w:right w:w="108" w:type="dxa"/>
+            </w:tcMar>
+            <w:hideMark/>
+          </w:tcPr>
+          <w:p>
+            <w:pPr>
+              <w:widowControl/>
+              <w:suppressAutoHyphens w:val="0"/>
+              <w:autoSpaceDE/>
+              <w:rPr>
+                <w:rFonts w:ascii="Times New Roman" w:eastAsia="Times New Roman" w:hAnsi="Times New Roman" w:cs="Times New Roman"/>
+                <w:lang w:bidi="ar-SA"/>
+              </w:rPr>
+            </w:pPr>
+            <w:r>
+              <w:rPr>
+                <w:rFonts w:ascii="Times New Roman" w:eastAsia="Times New Roman" w:hAnsi="Times New Roman" w:cs="Times New Roman"/>
+                <w:lang w:bidi="ar-SA"/>
+              </w:rPr>
+              <w:t>Mala</w:t>
+            </w:r>
+          </w:p>
+        </w:tc>
+      </w:tr>
+      <w:tr>
+        <w:tc>
+          <w:tcPr>
+            <w:tcW w:w="0" w:type="auto"/>
+            <w:vMerge/>
+            <w:tcBorders>
+              <w:top w:val="single" w:sz="4" w:space="0" w:color="000000"/>
+              <w:left w:val="single" w:sz="4" w:space="0" w:color="000000"/>
+              <w:bottom w:val="single" w:sz="4" w:space="0" w:color="000000"/>
+              <w:right w:val="single" w:sz="4" w:space="0" w:color="000000"/>
+            </w:tcBorders>
+            <w:vAlign w:val="center"/>
+            <w:hideMark/>
+          </w:tcPr>
+          <w:p>
+            <w:pPr>
+              <w:widowControl/>
+              <w:suppressAutoHyphens w:val="0"/>
+              <w:autoSpaceDE/>
+              <w:rPr>
+                <w:rFonts w:ascii="Times New Roman" w:eastAsia="Times New Roman" w:hAnsi="Times New Roman" w:cs="Times New Roman"/>
+                <w:lang w:bidi="ar-SA"/>
+              </w:rPr>
+            </w:pPr>
+          </w:p>
+        </w:tc>
+        <w:tc>
+          <w:tcPr>
+            <w:tcW w:w="0" w:type="auto"/>
+            <w:tcBorders>
+              <w:top w:val="single" w:sz="4" w:space="0" w:color="000000"/>
+              <w:left w:val="single" w:sz="4" w:space="0" w:color="000000"/>
+              <w:bottom w:val="single" w:sz="4" w:space="0" w:color="000000"/>
+              <w:right w:val="single" w:sz="4" w:space="0" w:color="000000"/>
+            </w:tcBorders>
+            <w:tcMar>
+              <w:top w:w="0" w:type="dxa"/>
+              <w:left w:w="108" w:type="dxa"/>
+              <w:bottom w:w="0" w:type="dxa"/>
+              <w:right w:w="108" w:type="dxa"/>
+            </w:tcMar>
+            <w:hideMark/>
+          </w:tcPr>
+          <w:p>
+            <w:pPr>
+              <w:widowControl/>
+              <w:suppressAutoHyphens w:val="0"/>
+              <w:autoSpaceDE/>
+              <w:rPr>
+                <w:rFonts w:ascii="Times New Roman" w:eastAsia="Times New Roman" w:hAnsi="Times New Roman" w:cs="Times New Roman"/>
+                <w:lang w:bidi="ar-SA"/>
+              </w:rPr>
+            </w:pPr>
+            <w:r>
+              <w:rPr>
+                <w:rFonts w:ascii="Calibri" w:eastAsia="Times New Roman" w:hAnsi="Calibri" w:cs="Calibri"/>
+                <w:color w:val="000000"/>
+                <w:lang w:bidi="ar-SA"/>
+              </w:rPr>
+              <w:t>Capacidad de ser operado</w:t>
+            </w:r>
+          </w:p>
+        </w:tc>
+        <w:tc>
+          <w:tcPr>
+            <w:tcW w:w="0" w:type="auto"/>
+            <w:tcBorders>
+              <w:top w:val="single" w:sz="4" w:space="0" w:color="000000"/>
+              <w:left w:val="single" w:sz="4" w:space="0" w:color="000000"/>
+              <w:bottom w:val="single" w:sz="4" w:space="0" w:color="000000"/>
+              <w:right w:val="single" w:sz="4" w:space="0" w:color="000000"/>
+            </w:tcBorders>
+            <w:tcMar>
+              <w:top w:w="0" w:type="dxa"/>
+              <w:left w:w="108" w:type="dxa"/>
+              <w:bottom w:w="0" w:type="dxa"/>
+              <w:right w:w="108" w:type="dxa"/>
+            </w:tcMar>
+            <w:hideMark/>
+          </w:tcPr>
+          <w:p>
+            <w:pPr>
+              <w:widowControl/>
+              <w:suppressAutoHyphens w:val="0"/>
+              <w:autoSpaceDE/>
+              <w:rPr>
+                <w:rFonts w:ascii="Times New Roman" w:eastAsia="Times New Roman" w:hAnsi="Times New Roman" w:cs="Times New Roman"/>
+                <w:lang w:bidi="ar-SA"/>
+              </w:rPr>
+            </w:pPr>
+            <w:r>
+              <w:rPr>
+                <w:rFonts w:ascii="Times New Roman" w:eastAsia="Times New Roman" w:hAnsi="Times New Roman" w:cs="Times New Roman"/>
+                <w:lang w:bidi="ar-SA"/>
+              </w:rPr>
+              <w:t>Buena</w:t>
+            </w:r>
+          </w:p>
+        </w:tc>
+      </w:tr>
+      <w:tr>
+        <w:tc>
+          <w:tcPr>
+            <w:tcW w:w="0" w:type="auto"/>
+            <w:vMerge/>
+            <w:tcBorders>
+              <w:top w:val="single" w:sz="4" w:space="0" w:color="000000"/>
+              <w:left w:val="single" w:sz="4" w:space="0" w:color="000000"/>
+              <w:bottom w:val="single" w:sz="4" w:space="0" w:color="000000"/>
+              <w:right w:val="single" w:sz="4" w:space="0" w:color="000000"/>
+            </w:tcBorders>
+            <w:vAlign w:val="center"/>
+            <w:hideMark/>
+          </w:tcPr>
+          <w:p>
+            <w:pPr>
+              <w:widowControl/>
+              <w:suppressAutoHyphens w:val="0"/>
+              <w:autoSpaceDE/>
+              <w:rPr>
+                <w:rFonts w:ascii="Times New Roman" w:eastAsia="Times New Roman" w:hAnsi="Times New Roman" w:cs="Times New Roman"/>
+                <w:lang w:bidi="ar-SA"/>
+              </w:rPr>
+            </w:pPr>
+          </w:p>
+        </w:tc>
+        <w:tc>
+          <w:tcPr>
+            <w:tcW w:w="0" w:type="auto"/>
+            <w:tcBorders>
+              <w:top w:val="single" w:sz="4" w:space="0" w:color="000000"/>
+              <w:left w:val="single" w:sz="4" w:space="0" w:color="000000"/>
+              <w:bottom w:val="single" w:sz="4" w:space="0" w:color="000000"/>
+              <w:right w:val="single" w:sz="4" w:space="0" w:color="000000"/>
+            </w:tcBorders>
+            <w:tcMar>
+              <w:top w:w="0" w:type="dxa"/>
+              <w:left w:w="108" w:type="dxa"/>
+              <w:bottom w:w="0" w:type="dxa"/>
+              <w:right w:w="108" w:type="dxa"/>
+            </w:tcMar>
+            <w:hideMark/>
+          </w:tcPr>
+          <w:p>
+            <w:pPr>
+              <w:widowControl/>
+              <w:suppressAutoHyphens w:val="0"/>
+              <w:autoSpaceDE/>
+              <w:rPr>
+                <w:rFonts w:ascii="Times New Roman" w:eastAsia="Times New Roman" w:hAnsi="Times New Roman" w:cs="Times New Roman"/>
+                <w:lang w:bidi="ar-SA"/>
+              </w:rPr>
+            </w:pPr>
+            <w:r>
+              <w:rPr>
+                <w:rFonts w:ascii="Calibri" w:eastAsia="Times New Roman" w:hAnsi="Calibri" w:cs="Calibri"/>
+                <w:color w:val="000000"/>
+                <w:lang w:bidi="ar-SA"/>
+              </w:rPr>
+              <w:t>Capacidad de ser atractivo para el usuario</w:t>
+            </w:r>
+          </w:p>
+        </w:tc>
+        <w:tc>
+          <w:tcPr>
+            <w:tcW w:w="0" w:type="auto"/>
+            <w:tcBorders>
+              <w:top w:val="single" w:sz="4" w:space="0" w:color="000000"/>
+              <w:left w:val="single" w:sz="4" w:space="0" w:color="000000"/>
+              <w:bottom w:val="single" w:sz="4" w:space="0" w:color="000000"/>
+              <w:right w:val="single" w:sz="4" w:space="0" w:color="000000"/>
+            </w:tcBorders>
+            <w:tcMar>
+              <w:top w:w="0" w:type="dxa"/>
+              <w:left w:w="108" w:type="dxa"/>
+              <w:bottom w:w="0" w:type="dxa"/>
+              <w:right w:w="108" w:type="dxa"/>
+            </w:tcMar>
+            <w:hideMark/>
+          </w:tcPr>
+          <w:p>
+            <w:pPr>
+              <w:widowControl/>
+              <w:suppressAutoHyphens w:val="0"/>
+              <w:autoSpaceDE/>
+              <w:rPr>
+                <w:rFonts w:ascii="Times New Roman" w:eastAsia="Times New Roman" w:hAnsi="Times New Roman" w:cs="Times New Roman"/>
+                <w:lang w:bidi="ar-SA"/>
+              </w:rPr>
+            </w:pPr>
+            <w:r>
+              <w:rPr>
+                <w:rFonts w:ascii="Times New Roman" w:eastAsia="Times New Roman" w:hAnsi="Times New Roman" w:cs="Times New Roman"/>
+                <w:lang w:bidi="ar-SA"/>
+              </w:rPr>
+              <w:t>Regular</w:t>
+            </w:r>
+          </w:p>
+        </w:tc>
+      </w:tr>
+      <w:tr>
+        <w:tc>
+          <w:tcPr>
+            <w:tcW w:w="0" w:type="auto"/>
+            <w:vMerge w:val="restart"/>
+            <w:tcBorders>
+              <w:top w:val="single" w:sz="4" w:space="0" w:color="000000"/>
+              <w:left w:val="single" w:sz="4" w:space="0" w:color="000000"/>
+              <w:bottom w:val="single" w:sz="4" w:space="0" w:color="000000"/>
+              <w:right w:val="single" w:sz="4" w:space="0" w:color="000000"/>
+            </w:tcBorders>
+            <w:tcMar>
+              <w:top w:w="0" w:type="dxa"/>
+              <w:left w:w="108" w:type="dxa"/>
+              <w:bottom w:w="0" w:type="dxa"/>
+              <w:right w:w="108" w:type="dxa"/>
+            </w:tcMar>
+            <w:hideMark/>
+          </w:tcPr>
+          <w:p>
+            <w:pPr>
+              <w:widowControl/>
+              <w:suppressAutoHyphens w:val="0"/>
+              <w:autoSpaceDE/>
+              <w:rPr>
+                <w:rFonts w:ascii="Times New Roman" w:eastAsia="Times New Roman" w:hAnsi="Times New Roman" w:cs="Times New Roman"/>
+                <w:lang w:bidi="ar-SA"/>
+              </w:rPr>
+            </w:pPr>
+            <w:r>
+              <w:rPr>
+                <w:rFonts w:ascii="Calibri" w:eastAsia="Times New Roman" w:hAnsi="Calibri" w:cs="Calibri"/>
+                <w:color w:val="000000"/>
+                <w:lang w:bidi="ar-SA"/>
+              </w:rPr>
+              <w:t>Portabilidad</w:t>
+            </w:r>
+          </w:p>
+        </w:tc>
+        <w:tc>
+          <w:tcPr>
+            <w:tcW w:w="0" w:type="auto"/>
+            <w:tcBorders>
+              <w:top w:val="single" w:sz="4" w:space="0" w:color="000000"/>
+              <w:left w:val="single" w:sz="4" w:space="0" w:color="000000"/>
+              <w:bottom w:val="single" w:sz="4" w:space="0" w:color="000000"/>
+              <w:right w:val="single" w:sz="4" w:space="0" w:color="000000"/>
+            </w:tcBorders>
+            <w:tcMar>
+              <w:top w:w="0" w:type="dxa"/>
+              <w:left w:w="108" w:type="dxa"/>
+              <w:bottom w:w="0" w:type="dxa"/>
+              <w:right w:w="108" w:type="dxa"/>
+            </w:tcMar>
+            <w:hideMark/>
+          </w:tcPr>
+          <w:p>
+            <w:pPr>
+              <w:widowControl/>
+              <w:suppressAutoHyphens w:val="0"/>
+              <w:autoSpaceDE/>
+              <w:rPr>
+                <w:rFonts w:ascii="Times New Roman" w:eastAsia="Times New Roman" w:hAnsi="Times New Roman" w:cs="Times New Roman"/>
+                <w:lang w:bidi="ar-SA"/>
+              </w:rPr>
+            </w:pPr>
+            <w:r>
+              <w:rPr>
+                <w:rFonts w:ascii="Calibri" w:eastAsia="Times New Roman" w:hAnsi="Calibri" w:cs="Calibri"/>
+                <w:color w:val="000000"/>
+                <w:lang w:bidi="ar-SA"/>
+              </w:rPr>
+              <w:t>Adaptabilidad</w:t>
+            </w:r>
+          </w:p>
+        </w:tc>
+        <w:tc>
+          <w:tcPr>
+            <w:tcW w:w="0" w:type="auto"/>
+            <w:tcBorders>
+              <w:top w:val="single" w:sz="4" w:space="0" w:color="000000"/>
+              <w:left w:val="single" w:sz="4" w:space="0" w:color="000000"/>
+              <w:bottom w:val="single" w:sz="4" w:space="0" w:color="000000"/>
+              <w:right w:val="single" w:sz="4" w:space="0" w:color="000000"/>
+            </w:tcBorders>
+            <w:tcMar>
+              <w:top w:w="0" w:type="dxa"/>
+              <w:left w:w="108" w:type="dxa"/>
+              <w:bottom w:w="0" w:type="dxa"/>
+              <w:right w:w="108" w:type="dxa"/>
+            </w:tcMar>
+            <w:hideMark/>
+          </w:tcPr>
+          <w:p>
+            <w:pPr>
+              <w:widowControl/>
+              <w:suppressAutoHyphens w:val="0"/>
+              <w:autoSpaceDE/>
+              <w:rPr>
+                <w:rFonts w:ascii="Times New Roman" w:eastAsia="Times New Roman" w:hAnsi="Times New Roman" w:cs="Times New Roman"/>
+                <w:lang w:bidi="ar-SA"/>
+              </w:rPr>
+            </w:pPr>
+            <w:r>
+              <w:rPr>
+                <w:rFonts w:ascii="Times New Roman" w:eastAsia="Times New Roman" w:hAnsi="Times New Roman" w:cs="Times New Roman"/>
+                <w:lang w:bidi="ar-SA"/>
+              </w:rPr>
+              <w:t>Regular</w:t>
+            </w:r>
+          </w:p>
+        </w:tc>
+      </w:tr>
+      <w:tr>
+        <w:tc>
+          <w:tcPr>
+            <w:tcW w:w="0" w:type="auto"/>
+            <w:vMerge/>
+            <w:tcBorders>
+              <w:top w:val="single" w:sz="4" w:space="0" w:color="000000"/>
+              <w:left w:val="single" w:sz="4" w:space="0" w:color="000000"/>
+              <w:bottom w:val="single" w:sz="4" w:space="0" w:color="000000"/>
+              <w:right w:val="single" w:sz="4" w:space="0" w:color="000000"/>
+            </w:tcBorders>
+            <w:vAlign w:val="center"/>
+            <w:hideMark/>
+          </w:tcPr>
+          <w:p>
+            <w:pPr>
+              <w:widowControl/>
+              <w:suppressAutoHyphens w:val="0"/>
+              <w:autoSpaceDE/>
+              <w:rPr>
+                <w:rFonts w:ascii="Times New Roman" w:eastAsia="Times New Roman" w:hAnsi="Times New Roman" w:cs="Times New Roman"/>
+                <w:lang w:bidi="ar-SA"/>
+              </w:rPr>
+            </w:pPr>
+          </w:p>
+        </w:tc>
+        <w:tc>
+          <w:tcPr>
+            <w:tcW w:w="0" w:type="auto"/>
+            <w:tcBorders>
+              <w:top w:val="single" w:sz="4" w:space="0" w:color="000000"/>
+              <w:left w:val="single" w:sz="4" w:space="0" w:color="000000"/>
+              <w:bottom w:val="single" w:sz="4" w:space="0" w:color="000000"/>
+              <w:right w:val="single" w:sz="4" w:space="0" w:color="000000"/>
+            </w:tcBorders>
+            <w:tcMar>
+              <w:top w:w="0" w:type="dxa"/>
+              <w:left w:w="108" w:type="dxa"/>
+              <w:bottom w:w="0" w:type="dxa"/>
+              <w:right w:w="108" w:type="dxa"/>
+            </w:tcMar>
+            <w:hideMark/>
+          </w:tcPr>
+          <w:p>
+            <w:pPr>
+              <w:widowControl/>
+              <w:suppressAutoHyphens w:val="0"/>
+              <w:autoSpaceDE/>
+              <w:rPr>
+                <w:rFonts w:ascii="Times New Roman" w:eastAsia="Times New Roman" w:hAnsi="Times New Roman" w:cs="Times New Roman"/>
+                <w:lang w:bidi="ar-SA"/>
+              </w:rPr>
+            </w:pPr>
+            <w:proofErr w:type="spellStart"/>
+            <w:r>
+              <w:rPr>
+                <w:rFonts w:ascii="Calibri" w:eastAsia="Times New Roman" w:hAnsi="Calibri" w:cs="Calibri"/>
+                <w:color w:val="000000"/>
+                <w:lang w:bidi="ar-SA"/>
+              </w:rPr>
+              <w:t>Instalabilidad</w:t>
+            </w:r>
+            <w:proofErr w:type="spellEnd"/>
+          </w:p>
+        </w:tc>
+        <w:tc>
+          <w:tcPr>
+            <w:tcW w:w="0" w:type="auto"/>
+            <w:tcBorders>
+              <w:top w:val="single" w:sz="4" w:space="0" w:color="000000"/>
+              <w:left w:val="single" w:sz="4" w:space="0" w:color="000000"/>
+              <w:bottom w:val="single" w:sz="4" w:space="0" w:color="000000"/>
+              <w:right w:val="single" w:sz="4" w:space="0" w:color="000000"/>
+            </w:tcBorders>
+            <w:tcMar>
+              <w:top w:w="0" w:type="dxa"/>
+              <w:left w:w="108" w:type="dxa"/>
+              <w:bottom w:w="0" w:type="dxa"/>
+              <w:right w:w="108" w:type="dxa"/>
+            </w:tcMar>
+            <w:hideMark/>
+          </w:tcPr>
+          <w:p>
+            <w:pPr>
+              <w:widowControl/>
+              <w:suppressAutoHyphens w:val="0"/>
+              <w:autoSpaceDE/>
+              <w:rPr>
+                <w:rFonts w:ascii="Times New Roman" w:eastAsia="Times New Roman" w:hAnsi="Times New Roman" w:cs="Times New Roman"/>
+                <w:lang w:bidi="ar-SA"/>
+              </w:rPr>
+            </w:pPr>
+            <w:r>
+              <w:rPr>
+                <w:rFonts w:ascii="Times New Roman" w:eastAsia="Times New Roman" w:hAnsi="Times New Roman" w:cs="Times New Roman"/>
+                <w:lang w:bidi="ar-SA"/>
+              </w:rPr>
+              <w:t>Buena</w:t>
+            </w:r>
+          </w:p>
+        </w:tc>
+      </w:tr>
+      <w:tr>
+        <w:tc>
+          <w:tcPr>
+            <w:tcW w:w="0" w:type="auto"/>
+            <w:gridSpan w:val="2"/>
+            <w:tcBorders>
+              <w:top w:val="single" w:sz="4" w:space="0" w:color="000000"/>
+              <w:left w:val="single" w:sz="4" w:space="0" w:color="000000"/>
+              <w:bottom w:val="single" w:sz="4" w:space="0" w:color="000000"/>
+              <w:right w:val="single" w:sz="4" w:space="0" w:color="000000"/>
+            </w:tcBorders>
+            <w:vAlign w:val="center"/>
+          </w:tcPr>
+          <w:p>
+            <w:pPr>
+              <w:widowControl/>
+              <w:suppressAutoHyphens w:val="0"/>
+              <w:autoSpaceDE/>
+              <w:rPr>
+                <w:rFonts w:asciiTheme="minorHAnsi" w:eastAsia="Times New Roman" w:hAnsiTheme="minorHAnsi" w:cstheme="minorHAnsi"/>
+                <w:b/>
+                <w:color w:val="000000"/>
+                <w:sz w:val="28"/>
+                <w:lang w:bidi="ar-SA"/>
+              </w:rPr>
+            </w:pPr>
+            <w:r>
+              <w:rPr>
+                <w:rFonts w:asciiTheme="minorHAnsi" w:eastAsia="Times New Roman" w:hAnsiTheme="minorHAnsi" w:cstheme="minorHAnsi"/>
+                <w:b/>
+                <w:sz w:val="28"/>
+                <w:lang w:bidi="ar-SA"/>
+              </w:rPr>
+              <w:t xml:space="preserve"> Total</w:t>
+            </w:r>
+          </w:p>
+        </w:tc>
+        <w:tc>
+          <w:tcPr>
+            <w:tcW w:w="0" w:type="auto"/>
+            <w:tcBorders>
+              <w:top w:val="single" w:sz="4" w:space="0" w:color="000000"/>
+              <w:left w:val="single" w:sz="4" w:space="0" w:color="000000"/>
+              <w:bottom w:val="single" w:sz="4" w:space="0" w:color="000000"/>
+              <w:right w:val="single" w:sz="4" w:space="0" w:color="000000"/>
+            </w:tcBorders>
+            <w:tcMar>
+              <w:top w:w="0" w:type="dxa"/>
+              <w:left w:w="108" w:type="dxa"/>
+              <w:bottom w:w="0" w:type="dxa"/>
+              <w:right w:w="108" w:type="dxa"/>
+            </w:tcMar>
+          </w:tcPr>
+          <w:p>
+            <w:pPr>
+              <w:widowControl/>
+              <w:suppressAutoHyphens w:val="0"/>
+              <w:autoSpaceDE/>
+              <w:rPr>
+                <w:rFonts w:asciiTheme="minorHAnsi" w:eastAsia="Times New Roman" w:hAnsiTheme="minorHAnsi" w:cstheme="minorHAnsi"/>
+                <w:b/>
+                <w:sz w:val="28"/>
+                <w:lang w:bidi="ar-SA"/>
+              </w:rPr>
+            </w:pPr>
+            <w:r>
+              <w:rPr>
+                <w:rFonts w:asciiTheme="minorHAnsi" w:eastAsia="Times New Roman" w:hAnsiTheme="minorHAnsi" w:cstheme="minorHAnsi"/>
+                <w:b/>
+                <w:sz w:val="28"/>
+                <w:lang w:bidi="ar-SA"/>
+              </w:rPr>
+              <w:t>Buena</w:t>
+            </w:r>
+          </w:p>
+        </w:tc>
+      </w:tr>
+    </w:tbl>
+    <w:p>
+      <w:pPr>
+        <w:rPr>
+          <w:rFonts w:asciiTheme="minorHAnsi" w:eastAsia="Calibri" w:hAnsiTheme="minorHAnsi" w:cstheme="minorHAnsi"/>
+          <w:sz w:val="22"/>
+          <w:szCs w:val="22"/>
+          <w:lang w:val="es"/>
+        </w:rPr>
+      </w:pPr>
       <w:bookmarkStart w:id="0" w:name="_GoBack"/>
       <w:bookmarkEnd w:id="0"/>
     </w:p>
@@ -3879,7 +5658,7 @@
         <w:noProof/>
         <w:lang w:val="es-ES"/>
       </w:rPr>
-      <w:t>4</w:t>
+      <w:t>5</w:t>
     </w:r>
     <w:r>
       <w:fldChar w:fldCharType="end"/>
@@ -4782,6 +6561,51 @@
     <w:lsdException w:name="Subtitle" w:qFormat="1"/>
     <w:lsdException w:name="Strong" w:qFormat="1"/>
     <w:lsdException w:name="Emphasis" w:qFormat="1"/>
+    <w:lsdException w:name="Normal (Web)" w:uiPriority="99"/>
+    <w:lsdException w:name="Normal Table" w:semiHidden="1" w:unhideWhenUsed="1"/>
+    <w:lsdException w:name="Table Simple 1" w:semiHidden="1" w:unhideWhenUsed="1"/>
+    <w:lsdException w:name="Table Simple 2" w:semiHidden="1" w:unhideWhenUsed="1"/>
+    <w:lsdException w:name="Table Simple 3" w:semiHidden="1" w:unhideWhenUsed="1"/>
+    <w:lsdException w:name="Table Classic 1" w:semiHidden="1" w:unhideWhenUsed="1"/>
+    <w:lsdException w:name="Table Classic 2" w:semiHidden="1" w:unhideWhenUsed="1"/>
+    <w:lsdException w:name="Table Classic 3" w:semiHidden="1" w:unhideWhenUsed="1"/>
+    <w:lsdException w:name="Table Classic 4" w:semiHidden="1" w:unhideWhenUsed="1"/>
+    <w:lsdException w:name="Table Colorful 1" w:semiHidden="1" w:unhideWhenUsed="1"/>
+    <w:lsdException w:name="Table Colorful 2" w:semiHidden="1" w:unhideWhenUsed="1"/>
+    <w:lsdException w:name="Table Colorful 3" w:semiHidden="1" w:unhideWhenUsed="1"/>
+    <w:lsdException w:name="Table Columns 1" w:semiHidden="1" w:unhideWhenUsed="1"/>
+    <w:lsdException w:name="Table Columns 2" w:semiHidden="1" w:unhideWhenUsed="1"/>
+    <w:lsdException w:name="Table Columns 3" w:semiHidden="1" w:unhideWhenUsed="1"/>
+    <w:lsdException w:name="Table Columns 4" w:semiHidden="1" w:unhideWhenUsed="1"/>
+    <w:lsdException w:name="Table Columns 5" w:semiHidden="1" w:unhideWhenUsed="1"/>
+    <w:lsdException w:name="Table Grid 1" w:semiHidden="1" w:unhideWhenUsed="1"/>
+    <w:lsdException w:name="Table Grid 2" w:semiHidden="1" w:unhideWhenUsed="1"/>
+    <w:lsdException w:name="Table Grid 3" w:semiHidden="1" w:unhideWhenUsed="1"/>
+    <w:lsdException w:name="Table Grid 4" w:semiHidden="1" w:unhideWhenUsed="1"/>
+    <w:lsdException w:name="Table Grid 5" w:semiHidden="1" w:unhideWhenUsed="1"/>
+    <w:lsdException w:name="Table Grid 6" w:semiHidden="1" w:unhideWhenUsed="1"/>
+    <w:lsdException w:name="Table Grid 7" w:semiHidden="1" w:unhideWhenUsed="1"/>
+    <w:lsdException w:name="Table Grid 8" w:semiHidden="1" w:unhideWhenUsed="1"/>
+    <w:lsdException w:name="Table List 1" w:semiHidden="1" w:unhideWhenUsed="1"/>
+    <w:lsdException w:name="Table List 2" w:semiHidden="1" w:unhideWhenUsed="1"/>
+    <w:lsdException w:name="Table List 3" w:semiHidden="1" w:unhideWhenUsed="1"/>
+    <w:lsdException w:name="Table List 4" w:semiHidden="1" w:unhideWhenUsed="1"/>
+    <w:lsdException w:name="Table List 5" w:semiHidden="1" w:unhideWhenUsed="1"/>
+    <w:lsdException w:name="Table List 6" w:semiHidden="1" w:unhideWhenUsed="1"/>
+    <w:lsdException w:name="Table List 7" w:semiHidden="1" w:unhideWhenUsed="1"/>
+    <w:lsdException w:name="Table List 8" w:semiHidden="1" w:unhideWhenUsed="1"/>
+    <w:lsdException w:name="Table 3D effects 1" w:semiHidden="1" w:unhideWhenUsed="1"/>
+    <w:lsdException w:name="Table 3D effects 2" w:semiHidden="1" w:unhideWhenUsed="1"/>
+    <w:lsdException w:name="Table 3D effects 3" w:semiHidden="1" w:unhideWhenUsed="1"/>
+    <w:lsdException w:name="Table Contemporary" w:semiHidden="1" w:unhideWhenUsed="1"/>
+    <w:lsdException w:name="Table Elegant" w:semiHidden="1" w:unhideWhenUsed="1"/>
+    <w:lsdException w:name="Table Professional" w:semiHidden="1" w:unhideWhenUsed="1"/>
+    <w:lsdException w:name="Table Subtle 1" w:semiHidden="1" w:unhideWhenUsed="1"/>
+    <w:lsdException w:name="Table Subtle 2" w:semiHidden="1" w:unhideWhenUsed="1"/>
+    <w:lsdException w:name="Table Web 1" w:semiHidden="1" w:unhideWhenUsed="1"/>
+    <w:lsdException w:name="Table Web 2" w:semiHidden="1" w:unhideWhenUsed="1"/>
+    <w:lsdException w:name="Table Web 3" w:semiHidden="1" w:unhideWhenUsed="1"/>
+    <w:lsdException w:name="Table Theme" w:semiHidden="1" w:unhideWhenUsed="1"/>
     <w:lsdException w:name="Placeholder Text" w:semiHidden="1" w:uiPriority="99"/>
     <w:lsdException w:name="No Spacing" w:uiPriority="1" w:qFormat="1"/>
     <w:lsdException w:name="Light Shading" w:uiPriority="60"/>
@@ -5019,10 +6843,15 @@
   </w:style>
   <w:style w:type="character" w:default="1" w:styleId="DefaultParagraphFont">
     <w:name w:val="Default Paragraph Font"/>
+    <w:uiPriority w:val="1"/>
+    <w:semiHidden/>
+    <w:unhideWhenUsed/>
   </w:style>
   <w:style w:type="table" w:default="1" w:styleId="TableNormal">
     <w:name w:val="Normal Table"/>
+    <w:uiPriority w:val="99"/>
     <w:semiHidden/>
+    <w:unhideWhenUsed/>
     <w:tblPr>
       <w:tblInd w:w="0" w:type="dxa"/>
       <w:tblCellMar>
@@ -5035,7 +6864,9 @@
   </w:style>
   <w:style w:type="numbering" w:default="1" w:styleId="NoList">
     <w:name w:val="No List"/>
+    <w:uiPriority w:val="99"/>
     <w:semiHidden/>
+    <w:unhideWhenUsed/>
   </w:style>
   <w:style w:type="character" w:customStyle="1" w:styleId="Carcterdenumeracin">
     <w:name w:val="Carácter de numeración"/>
@@ -5157,6 +6988,23 @@
       <w:sz w:val="24"/>
       <w:szCs w:val="24"/>
       <w:lang w:bidi="es-AR"/>
+    </w:rPr>
+  </w:style>
+  <w:style w:type="paragraph" w:styleId="NormalWeb">
+    <w:name w:val="Normal (Web)"/>
+    <w:basedOn w:val="Normal"/>
+    <w:uiPriority w:val="99"/>
+    <w:unhideWhenUsed/>
+    <w:rsid w:val="00FA3BB9"/>
+    <w:pPr>
+      <w:widowControl/>
+      <w:suppressAutoHyphens w:val="0"/>
+      <w:autoSpaceDE/>
+      <w:spacing w:before="100" w:beforeAutospacing="1" w:after="100" w:afterAutospacing="1"/>
+    </w:pPr>
+    <w:rPr>
+      <w:rFonts w:ascii="Times New Roman" w:eastAsia="Times New Roman" w:hAnsi="Times New Roman" w:cs="Times New Roman"/>
+      <w:lang w:bidi="ar-SA"/>
     </w:rPr>
   </w:style>
 </w:styles>
@@ -5462,7 +7310,7 @@
 </file>
 
 <file path=customXml/itemProps1.xml><?xml version="1.0" encoding="utf-8"?>
-<ds:datastoreItem xmlns:ds="http://schemas.openxmlformats.org/officeDocument/2006/customXml" ds:itemID="{A60482BD-D3C6-441C-BB28-1A9462612282}">
+<ds:datastoreItem xmlns:ds="http://schemas.openxmlformats.org/officeDocument/2006/customXml" ds:itemID="{6A6C3E0D-EA08-4148-A853-998EBC9549B5}">
   <ds:schemaRefs>
     <ds:schemaRef ds:uri="http://schemas.openxmlformats.org/officeDocument/2006/bibliography"/>
   </ds:schemaRefs>

</xml_diff>